<commit_message>
- Update to the "Resources.docx" - Addition of "Pros and Cons of different Frameworks.docx" -> table of pros and cons of the different frameworks found in "Resources.docx" (excluding threejs because it is a complete 3D rendering engine and we probably don't have time for that) - Addition of the information that the crawler should provide so that we can generate the graph of Wikipedia
</commit_message>
<xml_diff>
--- a/Documents/UI/Resources.docx
+++ b/Documents/UI/Resources.docx
@@ -4,76 +4,481 @@
   <w:body>
     <w:p>
       <w:pPr>
-        <w:rPr>
-          <w:lang w:val="en-GB"/>
-        </w:rPr>
-      </w:pPr>
-    </w:p>
-    <w:p>
-      <w:pPr>
         <w:pStyle w:val="Heading1"/>
         <w:rPr>
           <w:lang w:val="en-GB"/>
         </w:rPr>
       </w:pPr>
+      <w:r>
+        <w:rPr>
+          <w:lang w:val="en-GB"/>
+        </w:rPr>
+        <w:t>Resources</w:t>
+      </w:r>
+    </w:p>
+    <w:p>
+      <w:pPr>
+        <w:rPr>
+          <w:lang w:val="en-GB"/>
+        </w:rPr>
+      </w:pPr>
+      <w:r>
+        <w:rPr>
+          <w:lang w:val="en-GB"/>
+        </w:rPr>
+        <w:t>Force-directed graph:</w:t>
+      </w:r>
+    </w:p>
+    <w:p>
+      <w:pPr>
+        <w:rPr>
+          <w:lang w:val="en-GB"/>
+        </w:rPr>
+      </w:pPr>
+      <w:hyperlink r:id="rId5" w:history="1">
+        <w:r>
+          <w:rPr>
+            <w:rStyle w:val="Hyperlink"/>
+            <w:lang w:val="en-GB"/>
+          </w:rPr>
+          <w:t>https://en</w:t>
+        </w:r>
+        <w:r>
+          <w:rPr>
+            <w:rStyle w:val="Hyperlink"/>
+            <w:lang w:val="en-GB"/>
+          </w:rPr>
+          <w:t>.</w:t>
+        </w:r>
+        <w:r>
+          <w:rPr>
+            <w:rStyle w:val="Hyperlink"/>
+            <w:lang w:val="en-GB"/>
+          </w:rPr>
+          <w:t>wikipedia.org/wiki/Force-directed_graph_drawing</w:t>
+        </w:r>
+      </w:hyperlink>
+    </w:p>
+    <w:p>
+      <w:pPr>
+        <w:rPr>
+          <w:lang w:val="en-GB"/>
+        </w:rPr>
+      </w:pPr>
+    </w:p>
+    <w:p>
+      <w:pPr>
+        <w:pStyle w:val="Heading2"/>
+        <w:rPr>
+          <w:lang w:val="en-GB"/>
+        </w:rPr>
+      </w:pPr>
+      <w:r>
+        <w:rPr>
+          <w:lang w:val="en-GB"/>
+        </w:rPr>
+        <w:t>3D:</w:t>
+      </w:r>
+    </w:p>
+    <w:p>
+      <w:pPr>
+        <w:pStyle w:val="Heading2"/>
+        <w:rPr>
+          <w:lang w:val="en-GB"/>
+        </w:rPr>
+      </w:pPr>
+      <w:proofErr w:type="spellStart"/>
+      <w:r>
+        <w:rPr>
+          <w:lang w:val="en-GB"/>
+        </w:rPr>
+        <w:t>Threejs</w:t>
+      </w:r>
+      <w:proofErr w:type="spellEnd"/>
+    </w:p>
+    <w:p>
+      <w:pPr>
+        <w:rPr>
+          <w:lang w:val="en-GB"/>
+        </w:rPr>
+      </w:pPr>
+      <w:r>
+        <w:rPr>
+          <w:lang w:val="en-GB"/>
+        </w:rPr>
+        <w:t xml:space="preserve">Tutorial: </w:t>
+      </w:r>
+      <w:hyperlink r:id="rId6" w:history="1">
+        <w:r>
+          <w:rPr>
+            <w:rStyle w:val="Hyperlink"/>
+            <w:lang w:val="en-GB"/>
+          </w:rPr>
+          <w:t>https://threejs.org/docs/index.html#manual/en/introduction/Creating-a-scene</w:t>
+        </w:r>
+      </w:hyperlink>
+      <w:r>
+        <w:rPr>
+          <w:lang w:val="en-GB"/>
+        </w:rPr>
+        <w:t xml:space="preserve"> </w:t>
+      </w:r>
+    </w:p>
+    <w:p>
+      <w:pPr>
+        <w:rPr>
+          <w:lang w:val="en-GB"/>
+        </w:rPr>
+      </w:pPr>
+      <w:r>
+        <w:rPr>
+          <w:lang w:val="en-GB"/>
+        </w:rPr>
+        <w:t>Examples:</w:t>
+      </w:r>
+    </w:p>
+    <w:p>
+      <w:pPr>
+        <w:pStyle w:val="ListParagraph"/>
+        <w:numPr>
+          <w:ilvl w:val="0"/>
+          <w:numId w:val="9"/>
+        </w:numPr>
+        <w:rPr>
+          <w:lang w:val="en-GB"/>
+        </w:rPr>
+      </w:pPr>
+      <w:hyperlink r:id="rId7" w:history="1">
+        <w:r>
+          <w:rPr>
+            <w:rStyle w:val="Hyperlink"/>
+            <w:lang w:val="en-GB"/>
+          </w:rPr>
+          <w:t>https://bl.ocks.org/vasturiano/02affe306ce445e423f992fae</w:t>
+        </w:r>
+        <w:r>
+          <w:rPr>
+            <w:rStyle w:val="Hyperlink"/>
+            <w:lang w:val="en-GB"/>
+          </w:rPr>
+          <w:t>e</w:t>
+        </w:r>
+        <w:r>
+          <w:rPr>
+            <w:rStyle w:val="Hyperlink"/>
+            <w:lang w:val="en-GB"/>
+          </w:rPr>
+          <w:t>a13521</w:t>
+        </w:r>
+      </w:hyperlink>
+      <w:r>
+        <w:rPr>
+          <w:lang w:val="en-GB"/>
+        </w:rPr>
+        <w:t xml:space="preserve"> </w:t>
+      </w:r>
+    </w:p>
+    <w:p>
+      <w:pPr>
+        <w:rPr>
+          <w:lang w:val="en-GB"/>
+        </w:rPr>
+      </w:pPr>
+    </w:p>
+    <w:p>
+      <w:pPr>
+        <w:pStyle w:val="Heading2"/>
+        <w:rPr>
+          <w:lang w:val="en-GB"/>
+        </w:rPr>
+      </w:pPr>
+      <w:r>
+        <w:rPr>
+          <w:lang w:val="en-GB"/>
+        </w:rPr>
+        <w:t>2D:</w:t>
+      </w:r>
+    </w:p>
+    <w:p>
+      <w:pPr>
+        <w:pStyle w:val="Heading3"/>
+        <w:rPr>
+          <w:lang w:val="en-GB"/>
+        </w:rPr>
+      </w:pPr>
+      <w:r>
+        <w:rPr>
+          <w:lang w:val="en-GB"/>
+        </w:rPr>
+        <w:t>D3.js</w:t>
+      </w:r>
+    </w:p>
+    <w:p>
+      <w:pPr>
+        <w:rPr>
+          <w:lang w:val="en-GB"/>
+        </w:rPr>
+      </w:pPr>
+      <w:r>
+        <w:rPr>
+          <w:lang w:val="en-GB"/>
+        </w:rPr>
+        <w:t xml:space="preserve">Tutorial: </w:t>
+      </w:r>
+      <w:hyperlink r:id="rId8" w:history="1">
+        <w:r>
+          <w:rPr>
+            <w:rStyle w:val="Hyperlink"/>
+            <w:lang w:val="en-GB"/>
+          </w:rPr>
+          <w:t>https://www.puzzlr.org/force-graphs-with-d3/</w:t>
+        </w:r>
+      </w:hyperlink>
+      <w:r>
+        <w:rPr>
+          <w:lang w:val="en-GB"/>
+        </w:rPr>
+        <w:t xml:space="preserve"> </w:t>
+      </w:r>
+    </w:p>
+    <w:p>
+      <w:pPr>
+        <w:rPr>
+          <w:lang w:val="en-GB"/>
+        </w:rPr>
+      </w:pPr>
+      <w:r>
+        <w:rPr>
+          <w:lang w:val="en-GB"/>
+        </w:rPr>
+        <w:t>Examples:</w:t>
+      </w:r>
+    </w:p>
+    <w:p>
+      <w:pPr>
+        <w:pStyle w:val="ListParagraph"/>
+        <w:numPr>
+          <w:ilvl w:val="0"/>
+          <w:numId w:val="4"/>
+        </w:numPr>
+        <w:rPr>
+          <w:lang w:val="en-GB"/>
+        </w:rPr>
+      </w:pPr>
+      <w:hyperlink r:id="rId9" w:history="1">
+        <w:r>
+          <w:rPr>
+            <w:rStyle w:val="Hyperlink"/>
+            <w:lang w:val="en-GB"/>
+          </w:rPr>
+          <w:t>https://observablehq.com/@d3/force</w:t>
+        </w:r>
+        <w:r>
+          <w:rPr>
+            <w:rStyle w:val="Hyperlink"/>
+            <w:lang w:val="en-GB"/>
+          </w:rPr>
+          <w:t>-</w:t>
+        </w:r>
+        <w:r>
+          <w:rPr>
+            <w:rStyle w:val="Hyperlink"/>
+            <w:lang w:val="en-GB"/>
+          </w:rPr>
+          <w:t>directe</w:t>
+        </w:r>
+        <w:r>
+          <w:rPr>
+            <w:rStyle w:val="Hyperlink"/>
+            <w:lang w:val="en-GB"/>
+          </w:rPr>
+          <w:t>d</w:t>
+        </w:r>
+        <w:r>
+          <w:rPr>
+            <w:rStyle w:val="Hyperlink"/>
+            <w:lang w:val="en-GB"/>
+          </w:rPr>
+          <w:t>-graph</w:t>
+        </w:r>
+      </w:hyperlink>
+    </w:p>
+    <w:p>
+      <w:pPr>
+        <w:pStyle w:val="ListParagraph"/>
+        <w:numPr>
+          <w:ilvl w:val="0"/>
+          <w:numId w:val="4"/>
+        </w:numPr>
+        <w:rPr>
+          <w:lang w:val="en-GB"/>
+        </w:rPr>
+      </w:pPr>
+      <w:hyperlink r:id="rId10" w:history="1">
+        <w:r>
+          <w:rPr>
+            <w:rStyle w:val="Hyperlink"/>
+            <w:lang w:val="en-GB"/>
+          </w:rPr>
+          <w:t>http://bl.ocks.org/MoritzStefaner/1377729</w:t>
+        </w:r>
+      </w:hyperlink>
+      <w:r>
+        <w:rPr>
+          <w:lang w:val="en-GB"/>
+        </w:rPr>
+        <w:t xml:space="preserve"> </w:t>
+      </w:r>
       <w:bookmarkStart w:id="0" w:name="_GoBack"/>
       <w:bookmarkEnd w:id="0"/>
-      <w:r>
-        <w:rPr>
-          <w:lang w:val="en-GB"/>
-        </w:rPr>
-        <w:t>Resources</w:t>
-      </w:r>
-    </w:p>
-    <w:p>
-      <w:pPr>
-        <w:rPr>
-          <w:lang w:val="en-GB"/>
-        </w:rPr>
-      </w:pPr>
-      <w:r>
-        <w:rPr>
-          <w:lang w:val="en-GB"/>
-        </w:rPr>
-        <w:t>3D:</w:t>
-      </w:r>
-    </w:p>
-    <w:p>
-      <w:pPr>
-        <w:rPr>
-          <w:lang w:val="en-GB"/>
-        </w:rPr>
-      </w:pPr>
-      <w:hyperlink r:id="rId5" w:history="1">
-        <w:r>
-          <w:rPr>
-            <w:rStyle w:val="Hyperlink"/>
-            <w:lang w:val="en-GB"/>
-          </w:rPr>
-          <w:t>https://bl.ocks.org/vasturiano/02affe306ce445e423f992faeea13521</w:t>
+    </w:p>
+    <w:p>
+      <w:pPr>
+        <w:pStyle w:val="ListParagraph"/>
+        <w:numPr>
+          <w:ilvl w:val="0"/>
+          <w:numId w:val="4"/>
+        </w:numPr>
+        <w:rPr>
+          <w:lang w:val="en-GB"/>
+        </w:rPr>
+      </w:pPr>
+      <w:hyperlink r:id="rId11" w:history="1">
+        <w:r>
+          <w:rPr>
+            <w:rStyle w:val="Hyperlink"/>
+            <w:lang w:val="en-GB"/>
+          </w:rPr>
+          <w:t>https://bl.ocks.org/puzzler10/4438752bb93f45dc5ad5214efaa12e4a</w:t>
         </w:r>
       </w:hyperlink>
     </w:p>
     <w:p>
       <w:pPr>
-        <w:rPr>
-          <w:lang w:val="en-GB"/>
-        </w:rPr>
-      </w:pPr>
-      <w:r>
-        <w:rPr>
-          <w:lang w:val="en-GB"/>
-        </w:rPr>
-        <w:t>2D:</w:t>
-      </w:r>
-    </w:p>
-    <w:p>
-      <w:pPr>
-        <w:rPr>
-          <w:lang w:val="en-GB"/>
-        </w:rPr>
-      </w:pPr>
-      <w:hyperlink r:id="rId6" w:history="1">
+        <w:pStyle w:val="ListParagraph"/>
+        <w:numPr>
+          <w:ilvl w:val="0"/>
+          <w:numId w:val="6"/>
+        </w:numPr>
+        <w:rPr>
+          <w:lang w:val="en-GB"/>
+        </w:rPr>
+      </w:pPr>
+      <w:hyperlink r:id="rId12" w:history="1">
+        <w:r>
+          <w:rPr>
+            <w:rStyle w:val="Hyperlink"/>
+            <w:lang w:val="en-GB"/>
+          </w:rPr>
+          <w:t>https://www.puzzlr.org/zoomable-force-directed-graph/</w:t>
+        </w:r>
+      </w:hyperlink>
+    </w:p>
+    <w:p>
+      <w:pPr>
+        <w:pStyle w:val="ListParagraph"/>
+        <w:numPr>
+          <w:ilvl w:val="0"/>
+          <w:numId w:val="4"/>
+        </w:numPr>
+        <w:rPr>
+          <w:lang w:val="en-GB"/>
+        </w:rPr>
+      </w:pPr>
+      <w:hyperlink r:id="rId13" w:history="1">
+        <w:r>
+          <w:rPr>
+            <w:rStyle w:val="Hyperlink"/>
+            <w:lang w:val="en-GB"/>
+          </w:rPr>
+          <w:t>https://bl.ocks.org/puzzler10/4efcb280a23c2f9b824879771ae41592</w:t>
+        </w:r>
+      </w:hyperlink>
+    </w:p>
+    <w:p>
+      <w:pPr>
+        <w:pStyle w:val="ListParagraph"/>
+        <w:numPr>
+          <w:ilvl w:val="0"/>
+          <w:numId w:val="5"/>
+        </w:numPr>
+        <w:rPr>
+          <w:lang w:val="en-GB"/>
+        </w:rPr>
+      </w:pPr>
+      <w:hyperlink r:id="rId14" w:history="1">
+        <w:r>
+          <w:rPr>
+            <w:rStyle w:val="Hyperlink"/>
+            <w:lang w:val="en-GB"/>
+          </w:rPr>
+          <w:t>https://www.puzzlr.org/force-direc</w:t>
+        </w:r>
+        <w:r>
+          <w:rPr>
+            <w:rStyle w:val="Hyperlink"/>
+            <w:lang w:val="en-GB"/>
+          </w:rPr>
+          <w:t>t</w:t>
+        </w:r>
+        <w:r>
+          <w:rPr>
+            <w:rStyle w:val="Hyperlink"/>
+            <w:lang w:val="en-GB"/>
+          </w:rPr>
+          <w:t>ed-graph-minimal-working-example/</w:t>
+        </w:r>
+      </w:hyperlink>
+      <w:r>
+        <w:rPr>
+          <w:lang w:val="en-GB"/>
+        </w:rPr>
+        <w:t xml:space="preserve"> </w:t>
+      </w:r>
+    </w:p>
+    <w:p>
+      <w:pPr>
+        <w:rPr>
+          <w:lang w:val="en-GB"/>
+        </w:rPr>
+      </w:pPr>
+      <w:r>
+        <w:rPr>
+          <w:lang w:val="en-GB"/>
+        </w:rPr>
+        <w:t>Interesting:</w:t>
+      </w:r>
+    </w:p>
+    <w:p>
+      <w:pPr>
+        <w:pStyle w:val="ListParagraph"/>
+        <w:numPr>
+          <w:ilvl w:val="0"/>
+          <w:numId w:val="7"/>
+        </w:numPr>
+        <w:rPr>
+          <w:lang w:val="en-GB"/>
+        </w:rPr>
+      </w:pPr>
+      <w:r>
+        <w:rPr>
+          <w:lang w:val="en-GB"/>
+        </w:rPr>
+        <w:t>Graph with</w:t>
+      </w:r>
+      <w:r>
+        <w:rPr>
+          <w:lang w:val="en-GB"/>
+        </w:rPr>
+        <w:t xml:space="preserve"> clickable nodes</w:t>
+      </w:r>
+      <w:r>
+        <w:rPr>
+          <w:lang w:val="en-GB"/>
+        </w:rPr>
+        <w:t xml:space="preserve">: </w:t>
+      </w:r>
+      <w:hyperlink r:id="rId15" w:history="1">
         <w:r>
           <w:rPr>
             <w:rStyle w:val="Hyperlink"/>
@@ -82,52 +487,174 @@
           <w:t>https://bl.ocks.org/mbostock/1062288</w:t>
         </w:r>
       </w:hyperlink>
-    </w:p>
-    <w:p>
-      <w:pPr>
-        <w:rPr>
-          <w:lang w:val="en-GB"/>
-        </w:rPr>
-      </w:pPr>
-      <w:hyperlink r:id="rId7" w:history="1">
-        <w:r>
-          <w:rPr>
-            <w:rStyle w:val="Hyperlink"/>
-            <w:lang w:val="en-GB"/>
-          </w:rPr>
-          <w:t>https://observablehq.com/@d3/force-directed-graph</w:t>
+      <w:r>
+        <w:rPr>
+          <w:lang w:val="en-GB"/>
+        </w:rPr>
+        <w:t xml:space="preserve"> </w:t>
+      </w:r>
+    </w:p>
+    <w:p>
+      <w:pPr>
+        <w:pStyle w:val="ListParagraph"/>
+        <w:numPr>
+          <w:ilvl w:val="0"/>
+          <w:numId w:val="7"/>
+        </w:numPr>
+        <w:rPr>
+          <w:lang w:val="en-GB"/>
+        </w:rPr>
+      </w:pPr>
+      <w:r>
+        <w:rPr>
+          <w:lang w:val="en-GB"/>
+        </w:rPr>
+        <w:t xml:space="preserve">Graph </w:t>
+      </w:r>
+      <w:r>
+        <w:rPr>
+          <w:lang w:val="en-GB"/>
+        </w:rPr>
+        <w:t>with</w:t>
+      </w:r>
+      <w:r>
+        <w:rPr>
+          <w:lang w:val="en-GB"/>
+        </w:rPr>
+        <w:t xml:space="preserve"> multiple centres</w:t>
+      </w:r>
+      <w:r>
+        <w:rPr>
+          <w:lang w:val="en-GB"/>
+        </w:rPr>
+        <w:t xml:space="preserve">: </w:t>
+      </w:r>
+      <w:hyperlink r:id="rId16" w:history="1">
+        <w:r>
+          <w:rPr>
+            <w:rStyle w:val="Hyperlink"/>
+            <w:lang w:val="en-GB"/>
+          </w:rPr>
+          <w:t>https://observablehq.com/@d3/disjoint-force-directed-graph</w:t>
         </w:r>
       </w:hyperlink>
-    </w:p>
-    <w:p>
-      <w:pPr>
-        <w:rPr>
-          <w:lang w:val="en-GB"/>
-        </w:rPr>
-      </w:pPr>
-      <w:hyperlink r:id="rId8" w:history="1">
-        <w:r>
-          <w:rPr>
-            <w:rStyle w:val="Hyperlink"/>
-            <w:lang w:val="en-GB"/>
-          </w:rPr>
-          <w:t>https://bl.ocks.org/puzzler10/4efcb280a23c2f9b824879771ae41592</w:t>
+      <w:r>
+        <w:rPr>
+          <w:lang w:val="en-GB"/>
+        </w:rPr>
+        <w:t xml:space="preserve"> </w:t>
+      </w:r>
+    </w:p>
+    <w:p>
+      <w:pPr>
+        <w:rPr>
+          <w:lang w:val="en-GB"/>
+        </w:rPr>
+      </w:pPr>
+    </w:p>
+    <w:p>
+      <w:pPr>
+        <w:pStyle w:val="Heading3"/>
+        <w:rPr>
+          <w:lang w:val="en-GB"/>
+        </w:rPr>
+      </w:pPr>
+      <w:r>
+        <w:rPr>
+          <w:lang w:val="en-GB"/>
+        </w:rPr>
+        <w:t>Coala.js</w:t>
+      </w:r>
+    </w:p>
+    <w:p>
+      <w:pPr>
+        <w:pStyle w:val="ListParagraph"/>
+        <w:numPr>
+          <w:ilvl w:val="0"/>
+          <w:numId w:val="4"/>
+        </w:numPr>
+        <w:rPr>
+          <w:lang w:val="en-GB"/>
+        </w:rPr>
+      </w:pPr>
+      <w:hyperlink r:id="rId17" w:history="1">
+        <w:r>
+          <w:rPr>
+            <w:rStyle w:val="Hyperlink"/>
+            <w:lang w:val="en-GB"/>
+          </w:rPr>
+          <w:t>https://observablehq.com/@mbostock/he</w:t>
+        </w:r>
+        <w:r>
+          <w:rPr>
+            <w:rStyle w:val="Hyperlink"/>
+            <w:lang w:val="en-GB"/>
+          </w:rPr>
+          <w:t>l</w:t>
+        </w:r>
+        <w:r>
+          <w:rPr>
+            <w:rStyle w:val="Hyperlink"/>
+            <w:lang w:val="en-GB"/>
+          </w:rPr>
+          <w:t>lo-cola</w:t>
         </w:r>
       </w:hyperlink>
-    </w:p>
-    <w:p>
-      <w:pPr>
-        <w:rPr>
-          <w:lang w:val="en-GB"/>
-        </w:rPr>
-      </w:pPr>
-      <w:hyperlink r:id="rId9" w:history="1">
-        <w:r>
-          <w:rPr>
-            <w:rStyle w:val="Hyperlink"/>
-            <w:lang w:val="en-GB"/>
-          </w:rPr>
-          <w:t>https://www.puzzlr.org/force-directed-graph-minimal-working-example/</w:t>
+      <w:r>
+        <w:rPr>
+          <w:lang w:val="en-GB"/>
+        </w:rPr>
+        <w:t xml:space="preserve"> </w:t>
+      </w:r>
+    </w:p>
+    <w:p>
+      <w:pPr>
+        <w:rPr>
+          <w:lang w:val="en-GB"/>
+        </w:rPr>
+      </w:pPr>
+    </w:p>
+    <w:p>
+      <w:pPr>
+        <w:pStyle w:val="Heading3"/>
+        <w:rPr>
+          <w:lang w:val="en-GB"/>
+        </w:rPr>
+      </w:pPr>
+      <w:r>
+        <w:rPr>
+          <w:lang w:val="en-GB"/>
+        </w:rPr>
+        <w:t>Arbor.js</w:t>
+      </w:r>
+    </w:p>
+    <w:p>
+      <w:pPr>
+        <w:rPr>
+          <w:lang w:val="en-GB"/>
+        </w:rPr>
+      </w:pPr>
+      <w:hyperlink r:id="rId18" w:history="1">
+        <w:r>
+          <w:rPr>
+            <w:rStyle w:val="Hyperlink"/>
+            <w:lang w:val="en-GB"/>
+          </w:rPr>
+          <w:t>http://arborjs.o</w:t>
+        </w:r>
+        <w:r>
+          <w:rPr>
+            <w:rStyle w:val="Hyperlink"/>
+            <w:lang w:val="en-GB"/>
+          </w:rPr>
+          <w:t>r</w:t>
+        </w:r>
+        <w:r>
+          <w:rPr>
+            <w:rStyle w:val="Hyperlink"/>
+            <w:lang w:val="en-GB"/>
+          </w:rPr>
+          <w:t>g/</w:t>
         </w:r>
       </w:hyperlink>
     </w:p>
@@ -137,13 +664,36 @@
           <w:lang w:val="en-GB"/>
         </w:rPr>
       </w:pPr>
-      <w:hyperlink r:id="rId10" w:history="1">
-        <w:r>
-          <w:rPr>
-            <w:rStyle w:val="Hyperlink"/>
-            <w:lang w:val="en-GB"/>
-          </w:rPr>
-          <w:t>https://en.wikipedia.org/wiki/Force-directed_graph_drawing</w:t>
+    </w:p>
+    <w:p>
+      <w:pPr>
+        <w:pStyle w:val="Heading3"/>
+        <w:rPr>
+          <w:lang w:val="en-GB"/>
+        </w:rPr>
+      </w:pPr>
+      <w:proofErr w:type="spellStart"/>
+      <w:r>
+        <w:rPr>
+          <w:lang w:val="en-GB"/>
+        </w:rPr>
+        <w:t>Sigmajs</w:t>
+      </w:r>
+      <w:proofErr w:type="spellEnd"/>
+    </w:p>
+    <w:p>
+      <w:pPr>
+        <w:rPr>
+          <w:lang w:val="en-GB"/>
+        </w:rPr>
+      </w:pPr>
+      <w:hyperlink r:id="rId19" w:history="1">
+        <w:r>
+          <w:rPr>
+            <w:rStyle w:val="Hyperlink"/>
+            <w:lang w:val="en-GB"/>
+          </w:rPr>
+          <w:t>http://sigmajs.org/</w:t>
         </w:r>
       </w:hyperlink>
     </w:p>
@@ -153,70 +703,44 @@
           <w:lang w:val="en-GB"/>
         </w:rPr>
       </w:pPr>
-      <w:hyperlink r:id="rId11" w:history="1">
-        <w:r>
-          <w:rPr>
-            <w:rStyle w:val="Hyperlink"/>
-            <w:lang w:val="en-GB"/>
-          </w:rPr>
-          <w:t>https://bl.ocks.org/puzzler10/4438752bb93f45dc5ad5214efaa12e4a</w:t>
+    </w:p>
+    <w:p>
+      <w:pPr>
+        <w:pStyle w:val="Heading3"/>
+        <w:rPr>
+          <w:lang w:val="en-GB"/>
+        </w:rPr>
+      </w:pPr>
+      <w:proofErr w:type="spellStart"/>
+      <w:r>
+        <w:rPr>
+          <w:lang w:val="en-GB"/>
+        </w:rPr>
+        <w:t>Getspringy</w:t>
+      </w:r>
+      <w:proofErr w:type="spellEnd"/>
+    </w:p>
+    <w:p>
+      <w:pPr>
+        <w:rPr>
+          <w:lang w:val="en-GB"/>
+        </w:rPr>
+      </w:pPr>
+      <w:hyperlink r:id="rId20" w:history="1">
+        <w:r>
+          <w:rPr>
+            <w:rStyle w:val="Hyperlink"/>
+            <w:lang w:val="en-GB"/>
+          </w:rPr>
+          <w:t>http://getspringy.com/</w:t>
         </w:r>
       </w:hyperlink>
-    </w:p>
-    <w:p>
-      <w:pPr>
-        <w:rPr>
-          <w:lang w:val="en-GB"/>
-        </w:rPr>
-      </w:pPr>
-      <w:hyperlink r:id="rId12" w:history="1">
-        <w:r>
-          <w:rPr>
-            <w:rStyle w:val="Hyperlink"/>
-            <w:lang w:val="en-GB"/>
-          </w:rPr>
-          <w:t>http://getspringy.com/</w:t>
-        </w:r>
-      </w:hyperlink>
-    </w:p>
-    <w:p>
-      <w:pPr>
-        <w:rPr>
-          <w:lang w:val="en-GB"/>
-        </w:rPr>
-      </w:pPr>
-      <w:hyperlink r:id="rId13" w:history="1">
-        <w:r>
-          <w:rPr>
-            <w:rStyle w:val="Hyperlink"/>
-            <w:lang w:val="en-GB"/>
-          </w:rPr>
-          <w:t>http://sigmajs.org/</w:t>
-        </w:r>
-      </w:hyperlink>
-    </w:p>
-    <w:p>
-      <w:pPr>
-        <w:rPr>
-          <w:lang w:val="en-GB"/>
-        </w:rPr>
-      </w:pPr>
-      <w:hyperlink r:id="rId14" w:history="1">
-        <w:r>
-          <w:rPr>
-            <w:rStyle w:val="Hyperlink"/>
-            <w:lang w:val="en-GB"/>
-          </w:rPr>
-          <w:t>http://arborjs.org/</w:t>
-        </w:r>
-      </w:hyperlink>
-    </w:p>
-    <w:p>
-      <w:pPr>
-        <w:rPr>
-          <w:lang w:val="en-GB"/>
-        </w:rPr>
-      </w:pPr>
+      <w:r>
+        <w:rPr>
+          <w:lang w:val="en-GB"/>
+        </w:rPr>
+        <w:t xml:space="preserve"> </w:t>
+      </w:r>
     </w:p>
     <w:p/>
     <w:sectPr>
@@ -232,6 +756,570 @@
 <file path=word/numbering.xml><?xml version="1.0" encoding="utf-8"?>
 <w:numbering xmlns:wpc="http://schemas.microsoft.com/office/word/2010/wordprocessingCanvas" xmlns:cx="http://schemas.microsoft.com/office/drawing/2014/chartex" xmlns:cx1="http://schemas.microsoft.com/office/drawing/2015/9/8/chartex" xmlns:cx2="http://schemas.microsoft.com/office/drawing/2015/10/21/chartex" xmlns:cx3="http://schemas.microsoft.com/office/drawing/2016/5/9/chartex" xmlns:cx4="http://schemas.microsoft.com/office/drawing/2016/5/10/chartex" xmlns:cx5="http://schemas.microsoft.com/office/drawing/2016/5/11/chartex" xmlns:cx6="http://schemas.microsoft.com/office/drawing/2016/5/12/chartex" xmlns:cx7="http://schemas.microsoft.com/office/drawing/2016/5/13/chartex" xmlns:cx8="http://schemas.microsoft.com/office/drawing/2016/5/14/chartex" xmlns:mc="http://schemas.openxmlformats.org/markup-compatibility/2006" xmlns:aink="http://schemas.microsoft.com/office/drawing/2016/ink" xmlns:am3d="http://schemas.microsoft.com/office/drawing/2017/model3d" xmlns:o="urn:schemas-microsoft-com:office:office" xmlns:r="http://schemas.openxmlformats.org/officeDocument/2006/relationships" xmlns:m="http://schemas.openxmlformats.org/officeDocument/2006/math" xmlns:v="urn:schemas-microsoft-com:vml" xmlns:wp14="http://schemas.microsoft.com/office/word/2010/wordprocessingDrawing" xmlns:wp="http://schemas.openxmlformats.org/drawingml/2006/wordprocessingDrawing" xmlns:w10="urn:schemas-microsoft-com:office:word" xmlns:w="http://schemas.openxmlformats.org/wordprocessingml/2006/main" xmlns:w14="http://schemas.microsoft.com/office/word/2010/wordml" xmlns:w15="http://schemas.microsoft.com/office/word/2012/wordml" xmlns:w16cid="http://schemas.microsoft.com/office/word/2016/wordml/cid" xmlns:w16se="http://schemas.microsoft.com/office/word/2015/wordml/symex" xmlns:wpg="http://schemas.microsoft.com/office/word/2010/wordprocessingGroup" xmlns:wpi="http://schemas.microsoft.com/office/word/2010/wordprocessingInk" xmlns:wne="http://schemas.microsoft.com/office/word/2006/wordml" xmlns:wps="http://schemas.microsoft.com/office/word/2010/wordprocessingShape" mc:Ignorable="w14 w15 w16se w16cid wp14">
   <w:abstractNum w:abstractNumId="0" w15:restartNumberingAfterBreak="0">
+    <w:nsid w:val="06010CD6"/>
+    <w:multiLevelType w:val="hybridMultilevel"/>
+    <w:tmpl w:val="29285400"/>
+    <w:lvl w:ilvl="0" w:tplc="04070001">
+      <w:start w:val="1"/>
+      <w:numFmt w:val="bullet"/>
+      <w:lvlText w:val=""/>
+      <w:lvlJc w:val="left"/>
+      <w:pPr>
+        <w:ind w:left="720" w:hanging="360"/>
+      </w:pPr>
+      <w:rPr>
+        <w:rFonts w:ascii="Symbol" w:hAnsi="Symbol" w:hint="default"/>
+      </w:rPr>
+    </w:lvl>
+    <w:lvl w:ilvl="1" w:tplc="08090003" w:tentative="1">
+      <w:start w:val="1"/>
+      <w:numFmt w:val="bullet"/>
+      <w:lvlText w:val="o"/>
+      <w:lvlJc w:val="left"/>
+      <w:pPr>
+        <w:ind w:left="1440" w:hanging="360"/>
+      </w:pPr>
+      <w:rPr>
+        <w:rFonts w:ascii="Courier New" w:hAnsi="Courier New" w:cs="Courier New" w:hint="default"/>
+      </w:rPr>
+    </w:lvl>
+    <w:lvl w:ilvl="2" w:tplc="08090005" w:tentative="1">
+      <w:start w:val="1"/>
+      <w:numFmt w:val="bullet"/>
+      <w:lvlText w:val=""/>
+      <w:lvlJc w:val="left"/>
+      <w:pPr>
+        <w:ind w:left="2160" w:hanging="360"/>
+      </w:pPr>
+      <w:rPr>
+        <w:rFonts w:ascii="Wingdings" w:hAnsi="Wingdings" w:hint="default"/>
+      </w:rPr>
+    </w:lvl>
+    <w:lvl w:ilvl="3" w:tplc="08090001" w:tentative="1">
+      <w:start w:val="1"/>
+      <w:numFmt w:val="bullet"/>
+      <w:lvlText w:val=""/>
+      <w:lvlJc w:val="left"/>
+      <w:pPr>
+        <w:ind w:left="2880" w:hanging="360"/>
+      </w:pPr>
+      <w:rPr>
+        <w:rFonts w:ascii="Symbol" w:hAnsi="Symbol" w:hint="default"/>
+      </w:rPr>
+    </w:lvl>
+    <w:lvl w:ilvl="4" w:tplc="08090003" w:tentative="1">
+      <w:start w:val="1"/>
+      <w:numFmt w:val="bullet"/>
+      <w:lvlText w:val="o"/>
+      <w:lvlJc w:val="left"/>
+      <w:pPr>
+        <w:ind w:left="3600" w:hanging="360"/>
+      </w:pPr>
+      <w:rPr>
+        <w:rFonts w:ascii="Courier New" w:hAnsi="Courier New" w:cs="Courier New" w:hint="default"/>
+      </w:rPr>
+    </w:lvl>
+    <w:lvl w:ilvl="5" w:tplc="08090005" w:tentative="1">
+      <w:start w:val="1"/>
+      <w:numFmt w:val="bullet"/>
+      <w:lvlText w:val=""/>
+      <w:lvlJc w:val="left"/>
+      <w:pPr>
+        <w:ind w:left="4320" w:hanging="360"/>
+      </w:pPr>
+      <w:rPr>
+        <w:rFonts w:ascii="Wingdings" w:hAnsi="Wingdings" w:hint="default"/>
+      </w:rPr>
+    </w:lvl>
+    <w:lvl w:ilvl="6" w:tplc="08090001" w:tentative="1">
+      <w:start w:val="1"/>
+      <w:numFmt w:val="bullet"/>
+      <w:lvlText w:val=""/>
+      <w:lvlJc w:val="left"/>
+      <w:pPr>
+        <w:ind w:left="5040" w:hanging="360"/>
+      </w:pPr>
+      <w:rPr>
+        <w:rFonts w:ascii="Symbol" w:hAnsi="Symbol" w:hint="default"/>
+      </w:rPr>
+    </w:lvl>
+    <w:lvl w:ilvl="7" w:tplc="08090003" w:tentative="1">
+      <w:start w:val="1"/>
+      <w:numFmt w:val="bullet"/>
+      <w:lvlText w:val="o"/>
+      <w:lvlJc w:val="left"/>
+      <w:pPr>
+        <w:ind w:left="5760" w:hanging="360"/>
+      </w:pPr>
+      <w:rPr>
+        <w:rFonts w:ascii="Courier New" w:hAnsi="Courier New" w:cs="Courier New" w:hint="default"/>
+      </w:rPr>
+    </w:lvl>
+    <w:lvl w:ilvl="8" w:tplc="08090005" w:tentative="1">
+      <w:start w:val="1"/>
+      <w:numFmt w:val="bullet"/>
+      <w:lvlText w:val=""/>
+      <w:lvlJc w:val="left"/>
+      <w:pPr>
+        <w:ind w:left="6480" w:hanging="360"/>
+      </w:pPr>
+      <w:rPr>
+        <w:rFonts w:ascii="Wingdings" w:hAnsi="Wingdings" w:hint="default"/>
+      </w:rPr>
+    </w:lvl>
+  </w:abstractNum>
+  <w:abstractNum w:abstractNumId="1" w15:restartNumberingAfterBreak="0">
+    <w:nsid w:val="08CB77AA"/>
+    <w:multiLevelType w:val="hybridMultilevel"/>
+    <w:tmpl w:val="6332F144"/>
+    <w:lvl w:ilvl="0" w:tplc="F12E1D40">
+      <w:numFmt w:val="bullet"/>
+      <w:lvlText w:val=""/>
+      <w:lvlJc w:val="left"/>
+      <w:pPr>
+        <w:ind w:left="720" w:hanging="360"/>
+      </w:pPr>
+      <w:rPr>
+        <w:rFonts w:ascii="Wingdings" w:eastAsiaTheme="minorHAnsi" w:hAnsi="Wingdings" w:cstheme="minorBidi" w:hint="default"/>
+      </w:rPr>
+    </w:lvl>
+    <w:lvl w:ilvl="1" w:tplc="08090003" w:tentative="1">
+      <w:start w:val="1"/>
+      <w:numFmt w:val="bullet"/>
+      <w:lvlText w:val="o"/>
+      <w:lvlJc w:val="left"/>
+      <w:pPr>
+        <w:ind w:left="1440" w:hanging="360"/>
+      </w:pPr>
+      <w:rPr>
+        <w:rFonts w:ascii="Courier New" w:hAnsi="Courier New" w:cs="Courier New" w:hint="default"/>
+      </w:rPr>
+    </w:lvl>
+    <w:lvl w:ilvl="2" w:tplc="08090005" w:tentative="1">
+      <w:start w:val="1"/>
+      <w:numFmt w:val="bullet"/>
+      <w:lvlText w:val=""/>
+      <w:lvlJc w:val="left"/>
+      <w:pPr>
+        <w:ind w:left="2160" w:hanging="360"/>
+      </w:pPr>
+      <w:rPr>
+        <w:rFonts w:ascii="Wingdings" w:hAnsi="Wingdings" w:hint="default"/>
+      </w:rPr>
+    </w:lvl>
+    <w:lvl w:ilvl="3" w:tplc="08090001" w:tentative="1">
+      <w:start w:val="1"/>
+      <w:numFmt w:val="bullet"/>
+      <w:lvlText w:val=""/>
+      <w:lvlJc w:val="left"/>
+      <w:pPr>
+        <w:ind w:left="2880" w:hanging="360"/>
+      </w:pPr>
+      <w:rPr>
+        <w:rFonts w:ascii="Symbol" w:hAnsi="Symbol" w:hint="default"/>
+      </w:rPr>
+    </w:lvl>
+    <w:lvl w:ilvl="4" w:tplc="08090003" w:tentative="1">
+      <w:start w:val="1"/>
+      <w:numFmt w:val="bullet"/>
+      <w:lvlText w:val="o"/>
+      <w:lvlJc w:val="left"/>
+      <w:pPr>
+        <w:ind w:left="3600" w:hanging="360"/>
+      </w:pPr>
+      <w:rPr>
+        <w:rFonts w:ascii="Courier New" w:hAnsi="Courier New" w:cs="Courier New" w:hint="default"/>
+      </w:rPr>
+    </w:lvl>
+    <w:lvl w:ilvl="5" w:tplc="08090005" w:tentative="1">
+      <w:start w:val="1"/>
+      <w:numFmt w:val="bullet"/>
+      <w:lvlText w:val=""/>
+      <w:lvlJc w:val="left"/>
+      <w:pPr>
+        <w:ind w:left="4320" w:hanging="360"/>
+      </w:pPr>
+      <w:rPr>
+        <w:rFonts w:ascii="Wingdings" w:hAnsi="Wingdings" w:hint="default"/>
+      </w:rPr>
+    </w:lvl>
+    <w:lvl w:ilvl="6" w:tplc="08090001" w:tentative="1">
+      <w:start w:val="1"/>
+      <w:numFmt w:val="bullet"/>
+      <w:lvlText w:val=""/>
+      <w:lvlJc w:val="left"/>
+      <w:pPr>
+        <w:ind w:left="5040" w:hanging="360"/>
+      </w:pPr>
+      <w:rPr>
+        <w:rFonts w:ascii="Symbol" w:hAnsi="Symbol" w:hint="default"/>
+      </w:rPr>
+    </w:lvl>
+    <w:lvl w:ilvl="7" w:tplc="08090003" w:tentative="1">
+      <w:start w:val="1"/>
+      <w:numFmt w:val="bullet"/>
+      <w:lvlText w:val="o"/>
+      <w:lvlJc w:val="left"/>
+      <w:pPr>
+        <w:ind w:left="5760" w:hanging="360"/>
+      </w:pPr>
+      <w:rPr>
+        <w:rFonts w:ascii="Courier New" w:hAnsi="Courier New" w:cs="Courier New" w:hint="default"/>
+      </w:rPr>
+    </w:lvl>
+    <w:lvl w:ilvl="8" w:tplc="08090005" w:tentative="1">
+      <w:start w:val="1"/>
+      <w:numFmt w:val="bullet"/>
+      <w:lvlText w:val=""/>
+      <w:lvlJc w:val="left"/>
+      <w:pPr>
+        <w:ind w:left="6480" w:hanging="360"/>
+      </w:pPr>
+      <w:rPr>
+        <w:rFonts w:ascii="Wingdings" w:hAnsi="Wingdings" w:hint="default"/>
+      </w:rPr>
+    </w:lvl>
+  </w:abstractNum>
+  <w:abstractNum w:abstractNumId="2" w15:restartNumberingAfterBreak="0">
+    <w:nsid w:val="25834EBD"/>
+    <w:multiLevelType w:val="hybridMultilevel"/>
+    <w:tmpl w:val="EB50EC04"/>
+    <w:lvl w:ilvl="0" w:tplc="04070001">
+      <w:start w:val="1"/>
+      <w:numFmt w:val="bullet"/>
+      <w:lvlText w:val=""/>
+      <w:lvlJc w:val="left"/>
+      <w:pPr>
+        <w:ind w:left="720" w:hanging="360"/>
+      </w:pPr>
+      <w:rPr>
+        <w:rFonts w:ascii="Symbol" w:hAnsi="Symbol" w:hint="default"/>
+      </w:rPr>
+    </w:lvl>
+    <w:lvl w:ilvl="1" w:tplc="08090003" w:tentative="1">
+      <w:start w:val="1"/>
+      <w:numFmt w:val="bullet"/>
+      <w:lvlText w:val="o"/>
+      <w:lvlJc w:val="left"/>
+      <w:pPr>
+        <w:ind w:left="1440" w:hanging="360"/>
+      </w:pPr>
+      <w:rPr>
+        <w:rFonts w:ascii="Courier New" w:hAnsi="Courier New" w:cs="Courier New" w:hint="default"/>
+      </w:rPr>
+    </w:lvl>
+    <w:lvl w:ilvl="2" w:tplc="08090005" w:tentative="1">
+      <w:start w:val="1"/>
+      <w:numFmt w:val="bullet"/>
+      <w:lvlText w:val=""/>
+      <w:lvlJc w:val="left"/>
+      <w:pPr>
+        <w:ind w:left="2160" w:hanging="360"/>
+      </w:pPr>
+      <w:rPr>
+        <w:rFonts w:ascii="Wingdings" w:hAnsi="Wingdings" w:hint="default"/>
+      </w:rPr>
+    </w:lvl>
+    <w:lvl w:ilvl="3" w:tplc="08090001" w:tentative="1">
+      <w:start w:val="1"/>
+      <w:numFmt w:val="bullet"/>
+      <w:lvlText w:val=""/>
+      <w:lvlJc w:val="left"/>
+      <w:pPr>
+        <w:ind w:left="2880" w:hanging="360"/>
+      </w:pPr>
+      <w:rPr>
+        <w:rFonts w:ascii="Symbol" w:hAnsi="Symbol" w:hint="default"/>
+      </w:rPr>
+    </w:lvl>
+    <w:lvl w:ilvl="4" w:tplc="08090003" w:tentative="1">
+      <w:start w:val="1"/>
+      <w:numFmt w:val="bullet"/>
+      <w:lvlText w:val="o"/>
+      <w:lvlJc w:val="left"/>
+      <w:pPr>
+        <w:ind w:left="3600" w:hanging="360"/>
+      </w:pPr>
+      <w:rPr>
+        <w:rFonts w:ascii="Courier New" w:hAnsi="Courier New" w:cs="Courier New" w:hint="default"/>
+      </w:rPr>
+    </w:lvl>
+    <w:lvl w:ilvl="5" w:tplc="08090005" w:tentative="1">
+      <w:start w:val="1"/>
+      <w:numFmt w:val="bullet"/>
+      <w:lvlText w:val=""/>
+      <w:lvlJc w:val="left"/>
+      <w:pPr>
+        <w:ind w:left="4320" w:hanging="360"/>
+      </w:pPr>
+      <w:rPr>
+        <w:rFonts w:ascii="Wingdings" w:hAnsi="Wingdings" w:hint="default"/>
+      </w:rPr>
+    </w:lvl>
+    <w:lvl w:ilvl="6" w:tplc="08090001" w:tentative="1">
+      <w:start w:val="1"/>
+      <w:numFmt w:val="bullet"/>
+      <w:lvlText w:val=""/>
+      <w:lvlJc w:val="left"/>
+      <w:pPr>
+        <w:ind w:left="5040" w:hanging="360"/>
+      </w:pPr>
+      <w:rPr>
+        <w:rFonts w:ascii="Symbol" w:hAnsi="Symbol" w:hint="default"/>
+      </w:rPr>
+    </w:lvl>
+    <w:lvl w:ilvl="7" w:tplc="08090003" w:tentative="1">
+      <w:start w:val="1"/>
+      <w:numFmt w:val="bullet"/>
+      <w:lvlText w:val="o"/>
+      <w:lvlJc w:val="left"/>
+      <w:pPr>
+        <w:ind w:left="5760" w:hanging="360"/>
+      </w:pPr>
+      <w:rPr>
+        <w:rFonts w:ascii="Courier New" w:hAnsi="Courier New" w:cs="Courier New" w:hint="default"/>
+      </w:rPr>
+    </w:lvl>
+    <w:lvl w:ilvl="8" w:tplc="08090005" w:tentative="1">
+      <w:start w:val="1"/>
+      <w:numFmt w:val="bullet"/>
+      <w:lvlText w:val=""/>
+      <w:lvlJc w:val="left"/>
+      <w:pPr>
+        <w:ind w:left="6480" w:hanging="360"/>
+      </w:pPr>
+      <w:rPr>
+        <w:rFonts w:ascii="Wingdings" w:hAnsi="Wingdings" w:hint="default"/>
+      </w:rPr>
+    </w:lvl>
+  </w:abstractNum>
+  <w:abstractNum w:abstractNumId="3" w15:restartNumberingAfterBreak="0">
+    <w:nsid w:val="50B1575D"/>
+    <w:multiLevelType w:val="hybridMultilevel"/>
+    <w:tmpl w:val="AA562410"/>
+    <w:lvl w:ilvl="0" w:tplc="04070001">
+      <w:start w:val="1"/>
+      <w:numFmt w:val="bullet"/>
+      <w:lvlText w:val=""/>
+      <w:lvlJc w:val="left"/>
+      <w:pPr>
+        <w:ind w:left="720" w:hanging="360"/>
+      </w:pPr>
+      <w:rPr>
+        <w:rFonts w:ascii="Symbol" w:hAnsi="Symbol" w:hint="default"/>
+      </w:rPr>
+    </w:lvl>
+    <w:lvl w:ilvl="1" w:tplc="08090003" w:tentative="1">
+      <w:start w:val="1"/>
+      <w:numFmt w:val="bullet"/>
+      <w:lvlText w:val="o"/>
+      <w:lvlJc w:val="left"/>
+      <w:pPr>
+        <w:ind w:left="1440" w:hanging="360"/>
+      </w:pPr>
+      <w:rPr>
+        <w:rFonts w:ascii="Courier New" w:hAnsi="Courier New" w:cs="Courier New" w:hint="default"/>
+      </w:rPr>
+    </w:lvl>
+    <w:lvl w:ilvl="2" w:tplc="08090005" w:tentative="1">
+      <w:start w:val="1"/>
+      <w:numFmt w:val="bullet"/>
+      <w:lvlText w:val=""/>
+      <w:lvlJc w:val="left"/>
+      <w:pPr>
+        <w:ind w:left="2160" w:hanging="360"/>
+      </w:pPr>
+      <w:rPr>
+        <w:rFonts w:ascii="Wingdings" w:hAnsi="Wingdings" w:hint="default"/>
+      </w:rPr>
+    </w:lvl>
+    <w:lvl w:ilvl="3" w:tplc="08090001" w:tentative="1">
+      <w:start w:val="1"/>
+      <w:numFmt w:val="bullet"/>
+      <w:lvlText w:val=""/>
+      <w:lvlJc w:val="left"/>
+      <w:pPr>
+        <w:ind w:left="2880" w:hanging="360"/>
+      </w:pPr>
+      <w:rPr>
+        <w:rFonts w:ascii="Symbol" w:hAnsi="Symbol" w:hint="default"/>
+      </w:rPr>
+    </w:lvl>
+    <w:lvl w:ilvl="4" w:tplc="08090003" w:tentative="1">
+      <w:start w:val="1"/>
+      <w:numFmt w:val="bullet"/>
+      <w:lvlText w:val="o"/>
+      <w:lvlJc w:val="left"/>
+      <w:pPr>
+        <w:ind w:left="3600" w:hanging="360"/>
+      </w:pPr>
+      <w:rPr>
+        <w:rFonts w:ascii="Courier New" w:hAnsi="Courier New" w:cs="Courier New" w:hint="default"/>
+      </w:rPr>
+    </w:lvl>
+    <w:lvl w:ilvl="5" w:tplc="08090005" w:tentative="1">
+      <w:start w:val="1"/>
+      <w:numFmt w:val="bullet"/>
+      <w:lvlText w:val=""/>
+      <w:lvlJc w:val="left"/>
+      <w:pPr>
+        <w:ind w:left="4320" w:hanging="360"/>
+      </w:pPr>
+      <w:rPr>
+        <w:rFonts w:ascii="Wingdings" w:hAnsi="Wingdings" w:hint="default"/>
+      </w:rPr>
+    </w:lvl>
+    <w:lvl w:ilvl="6" w:tplc="08090001" w:tentative="1">
+      <w:start w:val="1"/>
+      <w:numFmt w:val="bullet"/>
+      <w:lvlText w:val=""/>
+      <w:lvlJc w:val="left"/>
+      <w:pPr>
+        <w:ind w:left="5040" w:hanging="360"/>
+      </w:pPr>
+      <w:rPr>
+        <w:rFonts w:ascii="Symbol" w:hAnsi="Symbol" w:hint="default"/>
+      </w:rPr>
+    </w:lvl>
+    <w:lvl w:ilvl="7" w:tplc="08090003" w:tentative="1">
+      <w:start w:val="1"/>
+      <w:numFmt w:val="bullet"/>
+      <w:lvlText w:val="o"/>
+      <w:lvlJc w:val="left"/>
+      <w:pPr>
+        <w:ind w:left="5760" w:hanging="360"/>
+      </w:pPr>
+      <w:rPr>
+        <w:rFonts w:ascii="Courier New" w:hAnsi="Courier New" w:cs="Courier New" w:hint="default"/>
+      </w:rPr>
+    </w:lvl>
+    <w:lvl w:ilvl="8" w:tplc="08090005" w:tentative="1">
+      <w:start w:val="1"/>
+      <w:numFmt w:val="bullet"/>
+      <w:lvlText w:val=""/>
+      <w:lvlJc w:val="left"/>
+      <w:pPr>
+        <w:ind w:left="6480" w:hanging="360"/>
+      </w:pPr>
+      <w:rPr>
+        <w:rFonts w:ascii="Wingdings" w:hAnsi="Wingdings" w:hint="default"/>
+      </w:rPr>
+    </w:lvl>
+  </w:abstractNum>
+  <w:abstractNum w:abstractNumId="4" w15:restartNumberingAfterBreak="0">
+    <w:nsid w:val="50D548BF"/>
+    <w:multiLevelType w:val="hybridMultilevel"/>
+    <w:tmpl w:val="AE5A4EE6"/>
+    <w:lvl w:ilvl="0" w:tplc="04070001">
+      <w:start w:val="1"/>
+      <w:numFmt w:val="bullet"/>
+      <w:lvlText w:val=""/>
+      <w:lvlJc w:val="left"/>
+      <w:pPr>
+        <w:ind w:left="720" w:hanging="360"/>
+      </w:pPr>
+      <w:rPr>
+        <w:rFonts w:ascii="Symbol" w:hAnsi="Symbol" w:hint="default"/>
+      </w:rPr>
+    </w:lvl>
+    <w:lvl w:ilvl="1" w:tplc="08090003" w:tentative="1">
+      <w:start w:val="1"/>
+      <w:numFmt w:val="bullet"/>
+      <w:lvlText w:val="o"/>
+      <w:lvlJc w:val="left"/>
+      <w:pPr>
+        <w:ind w:left="1440" w:hanging="360"/>
+      </w:pPr>
+      <w:rPr>
+        <w:rFonts w:ascii="Courier New" w:hAnsi="Courier New" w:cs="Courier New" w:hint="default"/>
+      </w:rPr>
+    </w:lvl>
+    <w:lvl w:ilvl="2" w:tplc="08090005" w:tentative="1">
+      <w:start w:val="1"/>
+      <w:numFmt w:val="bullet"/>
+      <w:lvlText w:val=""/>
+      <w:lvlJc w:val="left"/>
+      <w:pPr>
+        <w:ind w:left="2160" w:hanging="360"/>
+      </w:pPr>
+      <w:rPr>
+        <w:rFonts w:ascii="Wingdings" w:hAnsi="Wingdings" w:hint="default"/>
+      </w:rPr>
+    </w:lvl>
+    <w:lvl w:ilvl="3" w:tplc="08090001" w:tentative="1">
+      <w:start w:val="1"/>
+      <w:numFmt w:val="bullet"/>
+      <w:lvlText w:val=""/>
+      <w:lvlJc w:val="left"/>
+      <w:pPr>
+        <w:ind w:left="2880" w:hanging="360"/>
+      </w:pPr>
+      <w:rPr>
+        <w:rFonts w:ascii="Symbol" w:hAnsi="Symbol" w:hint="default"/>
+      </w:rPr>
+    </w:lvl>
+    <w:lvl w:ilvl="4" w:tplc="08090003" w:tentative="1">
+      <w:start w:val="1"/>
+      <w:numFmt w:val="bullet"/>
+      <w:lvlText w:val="o"/>
+      <w:lvlJc w:val="left"/>
+      <w:pPr>
+        <w:ind w:left="3600" w:hanging="360"/>
+      </w:pPr>
+      <w:rPr>
+        <w:rFonts w:ascii="Courier New" w:hAnsi="Courier New" w:cs="Courier New" w:hint="default"/>
+      </w:rPr>
+    </w:lvl>
+    <w:lvl w:ilvl="5" w:tplc="08090005" w:tentative="1">
+      <w:start w:val="1"/>
+      <w:numFmt w:val="bullet"/>
+      <w:lvlText w:val=""/>
+      <w:lvlJc w:val="left"/>
+      <w:pPr>
+        <w:ind w:left="4320" w:hanging="360"/>
+      </w:pPr>
+      <w:rPr>
+        <w:rFonts w:ascii="Wingdings" w:hAnsi="Wingdings" w:hint="default"/>
+      </w:rPr>
+    </w:lvl>
+    <w:lvl w:ilvl="6" w:tplc="08090001" w:tentative="1">
+      <w:start w:val="1"/>
+      <w:numFmt w:val="bullet"/>
+      <w:lvlText w:val=""/>
+      <w:lvlJc w:val="left"/>
+      <w:pPr>
+        <w:ind w:left="5040" w:hanging="360"/>
+      </w:pPr>
+      <w:rPr>
+        <w:rFonts w:ascii="Symbol" w:hAnsi="Symbol" w:hint="default"/>
+      </w:rPr>
+    </w:lvl>
+    <w:lvl w:ilvl="7" w:tplc="08090003" w:tentative="1">
+      <w:start w:val="1"/>
+      <w:numFmt w:val="bullet"/>
+      <w:lvlText w:val="o"/>
+      <w:lvlJc w:val="left"/>
+      <w:pPr>
+        <w:ind w:left="5760" w:hanging="360"/>
+      </w:pPr>
+      <w:rPr>
+        <w:rFonts w:ascii="Courier New" w:hAnsi="Courier New" w:cs="Courier New" w:hint="default"/>
+      </w:rPr>
+    </w:lvl>
+    <w:lvl w:ilvl="8" w:tplc="08090005" w:tentative="1">
+      <w:start w:val="1"/>
+      <w:numFmt w:val="bullet"/>
+      <w:lvlText w:val=""/>
+      <w:lvlJc w:val="left"/>
+      <w:pPr>
+        <w:ind w:left="6480" w:hanging="360"/>
+      </w:pPr>
+      <w:rPr>
+        <w:rFonts w:ascii="Wingdings" w:hAnsi="Wingdings" w:hint="default"/>
+      </w:rPr>
+    </w:lvl>
+  </w:abstractNum>
+  <w:abstractNum w:abstractNumId="5" w15:restartNumberingAfterBreak="0">
     <w:nsid w:val="5CA85BDA"/>
     <w:multiLevelType w:val="hybridMultilevel"/>
     <w:tmpl w:val="C0145564"/>
@@ -343,8 +1431,368 @@
       </w:rPr>
     </w:lvl>
   </w:abstractNum>
+  <w:abstractNum w:abstractNumId="6" w15:restartNumberingAfterBreak="0">
+    <w:nsid w:val="683B7C0A"/>
+    <w:multiLevelType w:val="hybridMultilevel"/>
+    <w:tmpl w:val="A248394C"/>
+    <w:lvl w:ilvl="0" w:tplc="FD02DC72">
+      <w:numFmt w:val="bullet"/>
+      <w:lvlText w:val=""/>
+      <w:lvlJc w:val="left"/>
+      <w:pPr>
+        <w:ind w:left="720" w:hanging="360"/>
+      </w:pPr>
+      <w:rPr>
+        <w:rFonts w:ascii="Wingdings" w:eastAsiaTheme="minorHAnsi" w:hAnsi="Wingdings" w:cstheme="minorBidi" w:hint="default"/>
+      </w:rPr>
+    </w:lvl>
+    <w:lvl w:ilvl="1" w:tplc="08090003" w:tentative="1">
+      <w:start w:val="1"/>
+      <w:numFmt w:val="bullet"/>
+      <w:lvlText w:val="o"/>
+      <w:lvlJc w:val="left"/>
+      <w:pPr>
+        <w:ind w:left="1440" w:hanging="360"/>
+      </w:pPr>
+      <w:rPr>
+        <w:rFonts w:ascii="Courier New" w:hAnsi="Courier New" w:cs="Courier New" w:hint="default"/>
+      </w:rPr>
+    </w:lvl>
+    <w:lvl w:ilvl="2" w:tplc="08090005" w:tentative="1">
+      <w:start w:val="1"/>
+      <w:numFmt w:val="bullet"/>
+      <w:lvlText w:val=""/>
+      <w:lvlJc w:val="left"/>
+      <w:pPr>
+        <w:ind w:left="2160" w:hanging="360"/>
+      </w:pPr>
+      <w:rPr>
+        <w:rFonts w:ascii="Wingdings" w:hAnsi="Wingdings" w:hint="default"/>
+      </w:rPr>
+    </w:lvl>
+    <w:lvl w:ilvl="3" w:tplc="08090001" w:tentative="1">
+      <w:start w:val="1"/>
+      <w:numFmt w:val="bullet"/>
+      <w:lvlText w:val=""/>
+      <w:lvlJc w:val="left"/>
+      <w:pPr>
+        <w:ind w:left="2880" w:hanging="360"/>
+      </w:pPr>
+      <w:rPr>
+        <w:rFonts w:ascii="Symbol" w:hAnsi="Symbol" w:hint="default"/>
+      </w:rPr>
+    </w:lvl>
+    <w:lvl w:ilvl="4" w:tplc="08090003" w:tentative="1">
+      <w:start w:val="1"/>
+      <w:numFmt w:val="bullet"/>
+      <w:lvlText w:val="o"/>
+      <w:lvlJc w:val="left"/>
+      <w:pPr>
+        <w:ind w:left="3600" w:hanging="360"/>
+      </w:pPr>
+      <w:rPr>
+        <w:rFonts w:ascii="Courier New" w:hAnsi="Courier New" w:cs="Courier New" w:hint="default"/>
+      </w:rPr>
+    </w:lvl>
+    <w:lvl w:ilvl="5" w:tplc="08090005" w:tentative="1">
+      <w:start w:val="1"/>
+      <w:numFmt w:val="bullet"/>
+      <w:lvlText w:val=""/>
+      <w:lvlJc w:val="left"/>
+      <w:pPr>
+        <w:ind w:left="4320" w:hanging="360"/>
+      </w:pPr>
+      <w:rPr>
+        <w:rFonts w:ascii="Wingdings" w:hAnsi="Wingdings" w:hint="default"/>
+      </w:rPr>
+    </w:lvl>
+    <w:lvl w:ilvl="6" w:tplc="08090001" w:tentative="1">
+      <w:start w:val="1"/>
+      <w:numFmt w:val="bullet"/>
+      <w:lvlText w:val=""/>
+      <w:lvlJc w:val="left"/>
+      <w:pPr>
+        <w:ind w:left="5040" w:hanging="360"/>
+      </w:pPr>
+      <w:rPr>
+        <w:rFonts w:ascii="Symbol" w:hAnsi="Symbol" w:hint="default"/>
+      </w:rPr>
+    </w:lvl>
+    <w:lvl w:ilvl="7" w:tplc="08090003" w:tentative="1">
+      <w:start w:val="1"/>
+      <w:numFmt w:val="bullet"/>
+      <w:lvlText w:val="o"/>
+      <w:lvlJc w:val="left"/>
+      <w:pPr>
+        <w:ind w:left="5760" w:hanging="360"/>
+      </w:pPr>
+      <w:rPr>
+        <w:rFonts w:ascii="Courier New" w:hAnsi="Courier New" w:cs="Courier New" w:hint="default"/>
+      </w:rPr>
+    </w:lvl>
+    <w:lvl w:ilvl="8" w:tplc="08090005" w:tentative="1">
+      <w:start w:val="1"/>
+      <w:numFmt w:val="bullet"/>
+      <w:lvlText w:val=""/>
+      <w:lvlJc w:val="left"/>
+      <w:pPr>
+        <w:ind w:left="6480" w:hanging="360"/>
+      </w:pPr>
+      <w:rPr>
+        <w:rFonts w:ascii="Wingdings" w:hAnsi="Wingdings" w:hint="default"/>
+      </w:rPr>
+    </w:lvl>
+  </w:abstractNum>
+  <w:abstractNum w:abstractNumId="7" w15:restartNumberingAfterBreak="0">
+    <w:nsid w:val="78385B32"/>
+    <w:multiLevelType w:val="hybridMultilevel"/>
+    <w:tmpl w:val="34F2A34E"/>
+    <w:lvl w:ilvl="0" w:tplc="336ABC56">
+      <w:numFmt w:val="bullet"/>
+      <w:lvlText w:val=""/>
+      <w:lvlJc w:val="left"/>
+      <w:pPr>
+        <w:ind w:left="1080" w:hanging="360"/>
+      </w:pPr>
+      <w:rPr>
+        <w:rFonts w:ascii="Wingdings" w:eastAsiaTheme="minorHAnsi" w:hAnsi="Wingdings" w:cstheme="minorBidi" w:hint="default"/>
+      </w:rPr>
+    </w:lvl>
+    <w:lvl w:ilvl="1" w:tplc="08090003" w:tentative="1">
+      <w:start w:val="1"/>
+      <w:numFmt w:val="bullet"/>
+      <w:lvlText w:val="o"/>
+      <w:lvlJc w:val="left"/>
+      <w:pPr>
+        <w:ind w:left="1800" w:hanging="360"/>
+      </w:pPr>
+      <w:rPr>
+        <w:rFonts w:ascii="Courier New" w:hAnsi="Courier New" w:cs="Courier New" w:hint="default"/>
+      </w:rPr>
+    </w:lvl>
+    <w:lvl w:ilvl="2" w:tplc="08090005" w:tentative="1">
+      <w:start w:val="1"/>
+      <w:numFmt w:val="bullet"/>
+      <w:lvlText w:val=""/>
+      <w:lvlJc w:val="left"/>
+      <w:pPr>
+        <w:ind w:left="2520" w:hanging="360"/>
+      </w:pPr>
+      <w:rPr>
+        <w:rFonts w:ascii="Wingdings" w:hAnsi="Wingdings" w:hint="default"/>
+      </w:rPr>
+    </w:lvl>
+    <w:lvl w:ilvl="3" w:tplc="08090001" w:tentative="1">
+      <w:start w:val="1"/>
+      <w:numFmt w:val="bullet"/>
+      <w:lvlText w:val=""/>
+      <w:lvlJc w:val="left"/>
+      <w:pPr>
+        <w:ind w:left="3240" w:hanging="360"/>
+      </w:pPr>
+      <w:rPr>
+        <w:rFonts w:ascii="Symbol" w:hAnsi="Symbol" w:hint="default"/>
+      </w:rPr>
+    </w:lvl>
+    <w:lvl w:ilvl="4" w:tplc="08090003" w:tentative="1">
+      <w:start w:val="1"/>
+      <w:numFmt w:val="bullet"/>
+      <w:lvlText w:val="o"/>
+      <w:lvlJc w:val="left"/>
+      <w:pPr>
+        <w:ind w:left="3960" w:hanging="360"/>
+      </w:pPr>
+      <w:rPr>
+        <w:rFonts w:ascii="Courier New" w:hAnsi="Courier New" w:cs="Courier New" w:hint="default"/>
+      </w:rPr>
+    </w:lvl>
+    <w:lvl w:ilvl="5" w:tplc="08090005" w:tentative="1">
+      <w:start w:val="1"/>
+      <w:numFmt w:val="bullet"/>
+      <w:lvlText w:val=""/>
+      <w:lvlJc w:val="left"/>
+      <w:pPr>
+        <w:ind w:left="4680" w:hanging="360"/>
+      </w:pPr>
+      <w:rPr>
+        <w:rFonts w:ascii="Wingdings" w:hAnsi="Wingdings" w:hint="default"/>
+      </w:rPr>
+    </w:lvl>
+    <w:lvl w:ilvl="6" w:tplc="08090001" w:tentative="1">
+      <w:start w:val="1"/>
+      <w:numFmt w:val="bullet"/>
+      <w:lvlText w:val=""/>
+      <w:lvlJc w:val="left"/>
+      <w:pPr>
+        <w:ind w:left="5400" w:hanging="360"/>
+      </w:pPr>
+      <w:rPr>
+        <w:rFonts w:ascii="Symbol" w:hAnsi="Symbol" w:hint="default"/>
+      </w:rPr>
+    </w:lvl>
+    <w:lvl w:ilvl="7" w:tplc="08090003" w:tentative="1">
+      <w:start w:val="1"/>
+      <w:numFmt w:val="bullet"/>
+      <w:lvlText w:val="o"/>
+      <w:lvlJc w:val="left"/>
+      <w:pPr>
+        <w:ind w:left="6120" w:hanging="360"/>
+      </w:pPr>
+      <w:rPr>
+        <w:rFonts w:ascii="Courier New" w:hAnsi="Courier New" w:cs="Courier New" w:hint="default"/>
+      </w:rPr>
+    </w:lvl>
+    <w:lvl w:ilvl="8" w:tplc="08090005" w:tentative="1">
+      <w:start w:val="1"/>
+      <w:numFmt w:val="bullet"/>
+      <w:lvlText w:val=""/>
+      <w:lvlJc w:val="left"/>
+      <w:pPr>
+        <w:ind w:left="6840" w:hanging="360"/>
+      </w:pPr>
+      <w:rPr>
+        <w:rFonts w:ascii="Wingdings" w:hAnsi="Wingdings" w:hint="default"/>
+      </w:rPr>
+    </w:lvl>
+  </w:abstractNum>
+  <w:abstractNum w:abstractNumId="8" w15:restartNumberingAfterBreak="0">
+    <w:nsid w:val="7AB83F2B"/>
+    <w:multiLevelType w:val="hybridMultilevel"/>
+    <w:tmpl w:val="EF44BDC6"/>
+    <w:lvl w:ilvl="0" w:tplc="5EE01F74">
+      <w:numFmt w:val="bullet"/>
+      <w:lvlText w:val=""/>
+      <w:lvlJc w:val="left"/>
+      <w:pPr>
+        <w:ind w:left="1080" w:hanging="360"/>
+      </w:pPr>
+      <w:rPr>
+        <w:rFonts w:ascii="Wingdings" w:eastAsiaTheme="minorHAnsi" w:hAnsi="Wingdings" w:cstheme="minorBidi" w:hint="default"/>
+      </w:rPr>
+    </w:lvl>
+    <w:lvl w:ilvl="1" w:tplc="08090003" w:tentative="1">
+      <w:start w:val="1"/>
+      <w:numFmt w:val="bullet"/>
+      <w:lvlText w:val="o"/>
+      <w:lvlJc w:val="left"/>
+      <w:pPr>
+        <w:ind w:left="1800" w:hanging="360"/>
+      </w:pPr>
+      <w:rPr>
+        <w:rFonts w:ascii="Courier New" w:hAnsi="Courier New" w:cs="Courier New" w:hint="default"/>
+      </w:rPr>
+    </w:lvl>
+    <w:lvl w:ilvl="2" w:tplc="08090005" w:tentative="1">
+      <w:start w:val="1"/>
+      <w:numFmt w:val="bullet"/>
+      <w:lvlText w:val=""/>
+      <w:lvlJc w:val="left"/>
+      <w:pPr>
+        <w:ind w:left="2520" w:hanging="360"/>
+      </w:pPr>
+      <w:rPr>
+        <w:rFonts w:ascii="Wingdings" w:hAnsi="Wingdings" w:hint="default"/>
+      </w:rPr>
+    </w:lvl>
+    <w:lvl w:ilvl="3" w:tplc="08090001" w:tentative="1">
+      <w:start w:val="1"/>
+      <w:numFmt w:val="bullet"/>
+      <w:lvlText w:val=""/>
+      <w:lvlJc w:val="left"/>
+      <w:pPr>
+        <w:ind w:left="3240" w:hanging="360"/>
+      </w:pPr>
+      <w:rPr>
+        <w:rFonts w:ascii="Symbol" w:hAnsi="Symbol" w:hint="default"/>
+      </w:rPr>
+    </w:lvl>
+    <w:lvl w:ilvl="4" w:tplc="08090003" w:tentative="1">
+      <w:start w:val="1"/>
+      <w:numFmt w:val="bullet"/>
+      <w:lvlText w:val="o"/>
+      <w:lvlJc w:val="left"/>
+      <w:pPr>
+        <w:ind w:left="3960" w:hanging="360"/>
+      </w:pPr>
+      <w:rPr>
+        <w:rFonts w:ascii="Courier New" w:hAnsi="Courier New" w:cs="Courier New" w:hint="default"/>
+      </w:rPr>
+    </w:lvl>
+    <w:lvl w:ilvl="5" w:tplc="08090005" w:tentative="1">
+      <w:start w:val="1"/>
+      <w:numFmt w:val="bullet"/>
+      <w:lvlText w:val=""/>
+      <w:lvlJc w:val="left"/>
+      <w:pPr>
+        <w:ind w:left="4680" w:hanging="360"/>
+      </w:pPr>
+      <w:rPr>
+        <w:rFonts w:ascii="Wingdings" w:hAnsi="Wingdings" w:hint="default"/>
+      </w:rPr>
+    </w:lvl>
+    <w:lvl w:ilvl="6" w:tplc="08090001" w:tentative="1">
+      <w:start w:val="1"/>
+      <w:numFmt w:val="bullet"/>
+      <w:lvlText w:val=""/>
+      <w:lvlJc w:val="left"/>
+      <w:pPr>
+        <w:ind w:left="5400" w:hanging="360"/>
+      </w:pPr>
+      <w:rPr>
+        <w:rFonts w:ascii="Symbol" w:hAnsi="Symbol" w:hint="default"/>
+      </w:rPr>
+    </w:lvl>
+    <w:lvl w:ilvl="7" w:tplc="08090003" w:tentative="1">
+      <w:start w:val="1"/>
+      <w:numFmt w:val="bullet"/>
+      <w:lvlText w:val="o"/>
+      <w:lvlJc w:val="left"/>
+      <w:pPr>
+        <w:ind w:left="6120" w:hanging="360"/>
+      </w:pPr>
+      <w:rPr>
+        <w:rFonts w:ascii="Courier New" w:hAnsi="Courier New" w:cs="Courier New" w:hint="default"/>
+      </w:rPr>
+    </w:lvl>
+    <w:lvl w:ilvl="8" w:tplc="08090005" w:tentative="1">
+      <w:start w:val="1"/>
+      <w:numFmt w:val="bullet"/>
+      <w:lvlText w:val=""/>
+      <w:lvlJc w:val="left"/>
+      <w:pPr>
+        <w:ind w:left="6840" w:hanging="360"/>
+      </w:pPr>
+      <w:rPr>
+        <w:rFonts w:ascii="Wingdings" w:hAnsi="Wingdings" w:hint="default"/>
+      </w:rPr>
+    </w:lvl>
+  </w:abstractNum>
   <w:num w:numId="1">
+    <w:abstractNumId w:val="5"/>
+  </w:num>
+  <w:num w:numId="2">
+    <w:abstractNumId w:val="1"/>
+  </w:num>
+  <w:num w:numId="3">
+    <w:abstractNumId w:val="6"/>
+  </w:num>
+  <w:num w:numId="4">
+    <w:abstractNumId w:val="4"/>
+  </w:num>
+  <w:num w:numId="5">
+    <w:abstractNumId w:val="8"/>
+  </w:num>
+  <w:num w:numId="6">
+    <w:abstractNumId w:val="7"/>
+  </w:num>
+  <w:num w:numId="7">
+    <w:abstractNumId w:val="2"/>
+  </w:num>
+  <w:num w:numId="8">
     <w:abstractNumId w:val="0"/>
+  </w:num>
+  <w:num w:numId="9">
+    <w:abstractNumId w:val="3"/>
   </w:num>
 </w:numbering>
 </file>
@@ -472,6 +1920,7 @@
     <w:lsdException w:name="HTML Sample" w:semiHidden="1" w:unhideWhenUsed="1"/>
     <w:lsdException w:name="HTML Typewriter" w:semiHidden="1" w:unhideWhenUsed="1"/>
     <w:lsdException w:name="HTML Variable" w:semiHidden="1" w:unhideWhenUsed="1"/>
+    <w:lsdException w:name="Normal Table" w:semiHidden="1" w:unhideWhenUsed="1"/>
     <w:lsdException w:name="annotation subject" w:semiHidden="1" w:unhideWhenUsed="1"/>
     <w:lsdException w:name="No List" w:semiHidden="1" w:unhideWhenUsed="1"/>
     <w:lsdException w:name="Outline List 1" w:semiHidden="1" w:unhideWhenUsed="1"/>
@@ -518,8 +1967,10 @@
     <w:lsdException w:name="Table Subtle 2" w:semiHidden="1" w:unhideWhenUsed="1"/>
     <w:lsdException w:name="Table Web 1" w:semiHidden="1" w:unhideWhenUsed="1"/>
     <w:lsdException w:name="Table Web 2" w:semiHidden="1" w:unhideWhenUsed="1"/>
+    <w:lsdException w:name="Table Web 3" w:semiHidden="1" w:unhideWhenUsed="1"/>
     <w:lsdException w:name="Balloon Text" w:semiHidden="1" w:unhideWhenUsed="1"/>
     <w:lsdException w:name="Table Grid" w:uiPriority="39"/>
+    <w:lsdException w:name="Table Theme" w:semiHidden="1" w:unhideWhenUsed="1"/>
     <w:lsdException w:name="Placeholder Text" w:semiHidden="1"/>
     <w:lsdException w:name="No Spacing" w:uiPriority="1" w:qFormat="1"/>
     <w:lsdException w:name="Light Shading" w:uiPriority="60"/>
@@ -767,6 +2218,50 @@
       <w:szCs w:val="32"/>
     </w:rPr>
   </w:style>
+  <w:style w:type="paragraph" w:styleId="Heading2">
+    <w:name w:val="heading 2"/>
+    <w:basedOn w:val="Normal"/>
+    <w:next w:val="Normal"/>
+    <w:link w:val="Heading2Char"/>
+    <w:uiPriority w:val="9"/>
+    <w:unhideWhenUsed/>
+    <w:qFormat/>
+    <w:rsid w:val="00D704A5"/>
+    <w:pPr>
+      <w:keepNext/>
+      <w:keepLines/>
+      <w:spacing w:before="40" w:after="0"/>
+      <w:outlineLvl w:val="1"/>
+    </w:pPr>
+    <w:rPr>
+      <w:rFonts w:asciiTheme="majorHAnsi" w:eastAsiaTheme="majorEastAsia" w:hAnsiTheme="majorHAnsi" w:cstheme="majorBidi"/>
+      <w:color w:val="2F5496" w:themeColor="accent1" w:themeShade="BF"/>
+      <w:sz w:val="26"/>
+      <w:szCs w:val="26"/>
+    </w:rPr>
+  </w:style>
+  <w:style w:type="paragraph" w:styleId="Heading3">
+    <w:name w:val="heading 3"/>
+    <w:basedOn w:val="Normal"/>
+    <w:next w:val="Normal"/>
+    <w:link w:val="Heading3Char"/>
+    <w:uiPriority w:val="9"/>
+    <w:unhideWhenUsed/>
+    <w:qFormat/>
+    <w:rsid w:val="00D704A5"/>
+    <w:pPr>
+      <w:keepNext/>
+      <w:keepLines/>
+      <w:spacing w:before="40" w:after="0"/>
+      <w:outlineLvl w:val="2"/>
+    </w:pPr>
+    <w:rPr>
+      <w:rFonts w:asciiTheme="majorHAnsi" w:eastAsiaTheme="majorEastAsia" w:hAnsiTheme="majorHAnsi" w:cstheme="majorBidi"/>
+      <w:color w:val="1F3763" w:themeColor="accent1" w:themeShade="7F"/>
+      <w:sz w:val="24"/>
+      <w:szCs w:val="24"/>
+    </w:rPr>
+  </w:style>
   <w:style w:type="character" w:default="1" w:styleId="DefaultParagraphFont">
     <w:name w:val="Default Paragraph Font"/>
     <w:uiPriority w:val="1"/>
@@ -828,6 +2323,56 @@
       <w:ind w:left="720"/>
       <w:contextualSpacing/>
     </w:pPr>
+  </w:style>
+  <w:style w:type="character" w:customStyle="1" w:styleId="Heading2Char">
+    <w:name w:val="Heading 2 Char"/>
+    <w:basedOn w:val="DefaultParagraphFont"/>
+    <w:link w:val="Heading2"/>
+    <w:uiPriority w:val="9"/>
+    <w:rsid w:val="00D704A5"/>
+    <w:rPr>
+      <w:rFonts w:asciiTheme="majorHAnsi" w:eastAsiaTheme="majorEastAsia" w:hAnsiTheme="majorHAnsi" w:cstheme="majorBidi"/>
+      <w:color w:val="2F5496" w:themeColor="accent1" w:themeShade="BF"/>
+      <w:sz w:val="26"/>
+      <w:szCs w:val="26"/>
+    </w:rPr>
+  </w:style>
+  <w:style w:type="character" w:customStyle="1" w:styleId="Heading3Char">
+    <w:name w:val="Heading 3 Char"/>
+    <w:basedOn w:val="DefaultParagraphFont"/>
+    <w:link w:val="Heading3"/>
+    <w:uiPriority w:val="9"/>
+    <w:rsid w:val="00D704A5"/>
+    <w:rPr>
+      <w:rFonts w:asciiTheme="majorHAnsi" w:eastAsiaTheme="majorEastAsia" w:hAnsiTheme="majorHAnsi" w:cstheme="majorBidi"/>
+      <w:color w:val="1F3763" w:themeColor="accent1" w:themeShade="7F"/>
+      <w:sz w:val="24"/>
+      <w:szCs w:val="24"/>
+    </w:rPr>
+  </w:style>
+  <w:style w:type="character" w:styleId="UnresolvedMention">
+    <w:name w:val="Unresolved Mention"/>
+    <w:basedOn w:val="DefaultParagraphFont"/>
+    <w:uiPriority w:val="99"/>
+    <w:semiHidden/>
+    <w:unhideWhenUsed/>
+    <w:rsid w:val="00D704A5"/>
+    <w:rPr>
+      <w:color w:val="605E5C"/>
+      <w:shd w:val="clear" w:color="auto" w:fill="E1DFDD"/>
+    </w:rPr>
+  </w:style>
+  <w:style w:type="character" w:styleId="FollowedHyperlink">
+    <w:name w:val="FollowedHyperlink"/>
+    <w:basedOn w:val="DefaultParagraphFont"/>
+    <w:uiPriority w:val="99"/>
+    <w:semiHidden/>
+    <w:unhideWhenUsed/>
+    <w:rsid w:val="00D704A5"/>
+    <w:rPr>
+      <w:color w:val="954F72" w:themeColor="followedHyperlink"/>
+      <w:u w:val="single"/>
+    </w:rPr>
   </w:style>
 </w:styles>
 </file>

</xml_diff>